<commit_message>
prep for Dark Side week 4
</commit_message>
<xml_diff>
--- a/FutureGroupGuides/Originals/The Dark Side - Week 4.docx
+++ b/FutureGroupGuides/Originals/The Dark Side - Week 4.docx
@@ -324,14 +324,7 @@
           <w:sz w:val="20"/>
           <w:szCs w:val="20"/>
         </w:rPr>
-        <w:t>“The Spirit of the Lord is on me, because he has anointed</w:t>
-      </w:r>
-      <w:r>
-        <w:rPr>
-          <w:sz w:val="20"/>
-          <w:szCs w:val="20"/>
-        </w:rPr>
-        <w:t xml:space="preserve"> me to proclaim good news to the poor. He has sent me to proclaim freedom for the prisoners and recovery of sight for the blind, to set the oppressed free, to proclaim the year of the Lord’s favor.”</w:t>
+        <w:t>“The Spirit of the Lord is on me, because he has anointed me to proclaim good news to the poor. He has sent me to proclaim freedom for the prisoners and recovery of sight for the blind, to set the oppressed free, to proclaim the year of the Lord’s favor.”</w:t>
       </w:r>
     </w:p>
     <w:p>
@@ -369,15 +362,7 @@
           <w:sz w:val="20"/>
           <w:szCs w:val="20"/>
         </w:rPr>
-        <w:t xml:space="preserve">DISCUSSION </w:t>
-      </w:r>
-      <w:r>
-        <w:rPr>
-          <w:b/>
-          <w:sz w:val="20"/>
-          <w:szCs w:val="20"/>
-        </w:rPr>
-        <w:t>QUESTIONS</w:t>
+        <w:t>DISCUSSION QUESTIONS</w:t>
       </w:r>
     </w:p>
     <w:p>
@@ -434,14 +419,7 @@
           <w:sz w:val="20"/>
           <w:szCs w:val="20"/>
         </w:rPr>
-        <w:t>Do you feel as though you have found som</w:t>
-      </w:r>
-      <w:r>
-        <w:rPr>
-          <w:sz w:val="20"/>
-          <w:szCs w:val="20"/>
-        </w:rPr>
-        <w:t>e purpose in life? Or are you still searching?</w:t>
+        <w:t>Do you feel as though you have found some purpose in life? Or are you still searching?</w:t>
       </w:r>
     </w:p>
     <w:p>
@@ -496,14 +474,7 @@
           <w:sz w:val="20"/>
           <w:szCs w:val="20"/>
         </w:rPr>
-        <w:t>If you get embarrassed talking about Jesus, what are some ways this week that you can</w:t>
-      </w:r>
-      <w:r>
-        <w:rPr>
-          <w:sz w:val="20"/>
-          <w:szCs w:val="20"/>
-        </w:rPr>
-        <w:t xml:space="preserve"> move forward with it? Encourage them that 5 minutes of being uncomfortable can potentially change someone's life!</w:t>
+        <w:t>If you get embarrassed talking about Jesus, what are some ways this week that you can move forward with it? Encourage them that 5 minutes of being uncomfortable can potentially change someone's life!</w:t>
       </w:r>
     </w:p>
     <w:p>
@@ -559,18 +530,40 @@
         </w:numPr>
       </w:pPr>
       <w:r>
-        <w:t xml:space="preserve">Remind your students that Fusion is next month – they need to go to </w:t>
-      </w:r>
+        <w:t xml:space="preserve">Remind your students that </w:t>
+      </w:r>
+      <w:r>
+        <w:t xml:space="preserve">RIGHT NOW is the best time to register for </w:t>
+      </w:r>
+      <w:r>
+        <w:t xml:space="preserve">Fusion – they need to go to </w:t>
+      </w:r>
+      <w:proofErr w:type="spellStart"/>
+      <w:proofErr w:type="gramStart"/>
       <w:r>
         <w:rPr>
           <w:color w:val="4F81BD" w:themeColor="accent1"/>
           <w:u w:val="single"/>
         </w:rPr>
-        <w:t xml:space="preserve">fusion.events </w:t>
-      </w:r>
-      <w:r>
-        <w:t>to register!</w:t>
-      </w:r>
+        <w:t>fusion.events</w:t>
+      </w:r>
+      <w:proofErr w:type="spellEnd"/>
+      <w:proofErr w:type="gramEnd"/>
+      <w:r>
+        <w:rPr>
+          <w:color w:val="4F81BD" w:themeColor="accent1"/>
+          <w:u w:val="single"/>
+        </w:rPr>
+        <w:t xml:space="preserve"> </w:t>
+      </w:r>
+      <w:r>
+        <w:t>to</w:t>
+      </w:r>
+      <w:r>
+        <w:t>night for their LAST CHANCE to lock in the super-low $49 price. The cost will increase tonight at midnight!</w:t>
+      </w:r>
+      <w:bookmarkStart w:id="0" w:name="_GoBack"/>
+      <w:bookmarkEnd w:id="0"/>
     </w:p>
     <w:p>
       <w:pPr>
@@ -610,7 +603,88 @@
           <w:sz w:val="20"/>
           <w:szCs w:val="20"/>
         </w:rPr>
-        <w:t>We will not have fpStudents next week because of Christmas, so come back the following Wednesday, Jan. 1</w:t>
+        <w:t xml:space="preserve">We will not have </w:t>
+      </w:r>
+      <w:proofErr w:type="spellStart"/>
+      <w:r>
+        <w:rPr>
+          <w:sz w:val="20"/>
+          <w:szCs w:val="20"/>
+        </w:rPr>
+        <w:t>fpStudents</w:t>
+      </w:r>
+      <w:proofErr w:type="spellEnd"/>
+      <w:r>
+        <w:rPr>
+          <w:sz w:val="20"/>
+          <w:szCs w:val="20"/>
+        </w:rPr>
+        <w:t xml:space="preserve"> </w:t>
+      </w:r>
+      <w:r>
+        <w:rPr>
+          <w:sz w:val="20"/>
+          <w:szCs w:val="20"/>
+        </w:rPr>
+        <w:t>for two</w:t>
+      </w:r>
+      <w:r>
+        <w:rPr>
+          <w:sz w:val="20"/>
+          <w:szCs w:val="20"/>
+        </w:rPr>
+        <w:t xml:space="preserve"> week</w:t>
+      </w:r>
+      <w:r>
+        <w:rPr>
+          <w:sz w:val="20"/>
+          <w:szCs w:val="20"/>
+        </w:rPr>
+        <w:t>s</w:t>
+      </w:r>
+      <w:r>
+        <w:rPr>
+          <w:sz w:val="20"/>
+          <w:szCs w:val="20"/>
+        </w:rPr>
+        <w:t xml:space="preserve"> because of Christmas</w:t>
+      </w:r>
+      <w:r>
+        <w:rPr>
+          <w:sz w:val="20"/>
+          <w:szCs w:val="20"/>
+        </w:rPr>
+        <w:t xml:space="preserve"> and New </w:t>
+      </w:r>
+      <w:proofErr w:type="spellStart"/>
+      <w:r>
+        <w:rPr>
+          <w:sz w:val="20"/>
+          <w:szCs w:val="20"/>
+        </w:rPr>
+        <w:t>Years</w:t>
+      </w:r>
+      <w:proofErr w:type="spellEnd"/>
+      <w:r>
+        <w:rPr>
+          <w:sz w:val="20"/>
+          <w:szCs w:val="20"/>
+        </w:rPr>
+        <w:t xml:space="preserve"> Day – we will be back on</w:t>
+      </w:r>
+      <w:r>
+        <w:rPr>
+          <w:sz w:val="20"/>
+          <w:szCs w:val="20"/>
+        </w:rPr>
+        <w:t xml:space="preserve"> Wednesday, Jan. </w:t>
+      </w:r>
+      <w:r>
+        <w:rPr>
+          <w:sz w:val="20"/>
+          <w:szCs w:val="20"/>
+        </w:rPr>
+        <w:t>8</w:t>
       </w:r>
       <w:r>
         <w:rPr>
@@ -618,10 +692,8 @@
           <w:szCs w:val="20"/>
           <w:vertAlign w:val="superscript"/>
         </w:rPr>
-        <w:t>st</w:t>
-      </w:r>
-      <w:bookmarkStart w:id="0" w:name="_GoBack"/>
-      <w:bookmarkEnd w:id="0"/>
+        <w:t>th</w:t>
+      </w:r>
       <w:r>
         <w:rPr>
           <w:sz w:val="20"/>

</xml_diff>